<commit_message>
Report for Friday 8pm
</commit_message>
<xml_diff>
--- a/Managment.docx
+++ b/Managment.docx
@@ -127,7 +127,7 @@
                                         <w:sz w:val="72"/>
                                         <w:szCs w:val="72"/>
                                       </w:rPr>
-                                      <w:t>Team 20</w:t>
+                                      <w:t>Management</w:t>
                                     </w:r>
                                   </w:sdtContent>
                                 </w:sdt>
@@ -166,7 +166,7 @@
                                         <w:sz w:val="28"/>
                                         <w:szCs w:val="28"/>
                                       </w:rPr>
-                                      <w:t>Management</w:t>
+                                      <w:t>Team 20</w:t>
                                     </w:r>
                                   </w:p>
                                 </w:sdtContent>
@@ -182,6 +182,15 @@
                                     <w:szCs w:val="24"/>
                                   </w:rPr>
                                 </w:pPr>
+                                <w:r>
+                                  <w:rPr>
+                                    <w:caps/>
+                                    <w:color w:val="4472C4" w:themeColor="accent5"/>
+                                    <w:sz w:val="24"/>
+                                    <w:szCs w:val="24"/>
+                                  </w:rPr>
+                                  <w:t>Recordings of each meetings</w:t>
+                                </w:r>
                               </w:p>
                             </w:txbxContent>
                           </wps:txbx>
@@ -243,7 +252,7 @@
                                   <w:sz w:val="72"/>
                                   <w:szCs w:val="72"/>
                                 </w:rPr>
-                                <w:t>Team 20</w:t>
+                                <w:t>Management</w:t>
                               </w:r>
                             </w:sdtContent>
                           </w:sdt>
@@ -282,7 +291,7 @@
                                   <w:sz w:val="28"/>
                                   <w:szCs w:val="28"/>
                                 </w:rPr>
-                                <w:t>Management</w:t>
+                                <w:t>Team 20</w:t>
                               </w:r>
                             </w:p>
                           </w:sdtContent>
@@ -298,6 +307,15 @@
                               <w:szCs w:val="24"/>
                             </w:rPr>
                           </w:pPr>
+                          <w:r>
+                            <w:rPr>
+                              <w:caps/>
+                              <w:color w:val="4472C4" w:themeColor="accent5"/>
+                              <w:sz w:val="24"/>
+                              <w:szCs w:val="24"/>
+                            </w:rPr>
+                            <w:t>Recordings of each meetings</w:t>
+                          </w:r>
                         </w:p>
                       </w:txbxContent>
                     </v:textbox>
@@ -461,6 +479,7 @@
                               <w:calendar w:val="gregorian"/>
                             </w:date>
                           </w:sdtPr>
+                          <w:sdtEndPr/>
                           <w:sdtContent>
                             <w:p>
                               <w:pPr>
@@ -599,8 +618,6 @@
       <w:r>
         <w:t>-Made the class diagram.</w:t>
       </w:r>
-      <w:bookmarkStart w:id="0" w:name="_GoBack"/>
-      <w:bookmarkEnd w:id="0"/>
     </w:p>
     <w:p>
       <w:pPr>
@@ -903,6 +920,242 @@
           </w:p>
         </w:tc>
       </w:tr>
+    </w:tbl>
+    <w:p/>
+    <w:p/>
+    <w:p/>
+    <w:p/>
+    <w:p/>
+    <w:p/>
+    <w:p/>
+    <w:p/>
+    <w:p/>
+    <w:p/>
+    <w:p>
+      <w:pPr>
+        <w:rPr>
+          <w:b/>
+          <w:sz w:val="28"/>
+        </w:rPr>
+      </w:pPr>
+      <w:r>
+        <w:rPr>
+          <w:b/>
+          <w:sz w:val="28"/>
+        </w:rPr>
+        <w:lastRenderedPageBreak/>
+        <w:t>Date: 13</w:t>
+      </w:r>
+      <w:r>
+        <w:rPr>
+          <w:b/>
+          <w:sz w:val="28"/>
+        </w:rPr>
+        <w:t>/03/2020</w:t>
+      </w:r>
+      <w:r>
+        <w:rPr>
+          <w:b/>
+          <w:sz w:val="28"/>
+        </w:rPr>
+        <w:tab/>
+        <w:t>Venue: QMB</w:t>
+      </w:r>
+      <w:r>
+        <w:rPr>
+          <w:b/>
+          <w:sz w:val="28"/>
+        </w:rPr>
+        <w:tab/>
+        <w:t>Time: 15:00</w:t>
+      </w:r>
+      <w:r>
+        <w:rPr>
+          <w:b/>
+          <w:sz w:val="28"/>
+        </w:rPr>
+        <w:tab/>
+      </w:r>
+      <w:r>
+        <w:rPr>
+          <w:b/>
+          <w:sz w:val="28"/>
+        </w:rPr>
+        <w:tab/>
+        <w:t>End Time: 17:05</w:t>
+      </w:r>
+    </w:p>
+    <w:p>
+      <w:pPr>
+        <w:rPr>
+          <w:sz w:val="28"/>
+        </w:rPr>
+      </w:pPr>
+      <w:r>
+        <w:rPr>
+          <w:b/>
+          <w:sz w:val="28"/>
+        </w:rPr>
+        <w:t>Attendant:</w:t>
+      </w:r>
+      <w:r>
+        <w:rPr>
+          <w:sz w:val="28"/>
+        </w:rPr>
+        <w:t xml:space="preserve"> Daniel Jakubek, Duncan Goodare</w:t>
+      </w:r>
+      <w:r>
+        <w:rPr>
+          <w:sz w:val="28"/>
+        </w:rPr>
+        <w:t xml:space="preserve"> (from home)</w:t>
+      </w:r>
+      <w:r>
+        <w:rPr>
+          <w:sz w:val="28"/>
+        </w:rPr>
+        <w:t>, Sameer Al Harbi</w:t>
+      </w:r>
+      <w:r>
+        <w:rPr>
+          <w:sz w:val="28"/>
+        </w:rPr>
+        <w:tab/>
+      </w:r>
+    </w:p>
+    <w:p>
+      <w:pPr>
+        <w:rPr>
+          <w:b/>
+        </w:rPr>
+      </w:pPr>
+      <w:r>
+        <w:rPr>
+          <w:b/>
+        </w:rPr>
+        <w:t>Progress:</w:t>
+      </w:r>
+    </w:p>
+    <w:p>
+      <w:pPr>
+        <w:rPr>
+          <w:b/>
+        </w:rPr>
+      </w:pPr>
+      <w:r>
+        <w:rPr>
+          <w:b/>
+        </w:rPr>
+        <w:t xml:space="preserve">Notes: </w:t>
+      </w:r>
+    </w:p>
+    <w:p>
+      <w:pPr>
+        <w:ind w:left="720"/>
+      </w:pPr>
+      <w:r>
+        <w:t>-</w:t>
+      </w:r>
+      <w:r>
+        <w:t xml:space="preserve">For the edit part, the user should specify the ID of item they want to edit. Then they user </w:t>
+      </w:r>
+      <w:r>
+        <w:t xml:space="preserve">   </w:t>
+      </w:r>
+      <w:r>
+        <w:t>will be asked what aspect of the data they want to edit.</w:t>
+      </w:r>
+    </w:p>
+    <w:p>
+      <w:pPr>
+        <w:rPr>
+          <w:b/>
+        </w:rPr>
+      </w:pPr>
+    </w:p>
+    <w:p>
+      <w:pPr>
+        <w:rPr>
+          <w:b/>
+        </w:rPr>
+      </w:pPr>
+      <w:r>
+        <w:rPr>
+          <w:b/>
+        </w:rPr>
+        <w:t xml:space="preserve">Tasks assigned: </w:t>
+      </w:r>
+    </w:p>
+    <w:tbl>
+      <w:tblPr>
+        <w:tblStyle w:val="TableGrid"/>
+        <w:tblW w:w="0" w:type="auto"/>
+        <w:tblLook w:val="04A0" w:firstRow="1" w:lastRow="0" w:firstColumn="1" w:lastColumn="0" w:noHBand="0" w:noVBand="1"/>
+      </w:tblPr>
+      <w:tblGrid>
+        <w:gridCol w:w="3025"/>
+        <w:gridCol w:w="2333"/>
+        <w:gridCol w:w="1829"/>
+      </w:tblGrid>
+      <w:tr>
+        <w:tc>
+          <w:tcPr>
+            <w:tcW w:w="3025" w:type="dxa"/>
+          </w:tcPr>
+          <w:p>
+            <w:pPr>
+              <w:jc w:val="center"/>
+              <w:rPr>
+                <w:b/>
+              </w:rPr>
+            </w:pPr>
+            <w:r>
+              <w:rPr>
+                <w:b/>
+              </w:rPr>
+              <w:t>Name</w:t>
+            </w:r>
+          </w:p>
+        </w:tc>
+        <w:tc>
+          <w:tcPr>
+            <w:tcW w:w="2333" w:type="dxa"/>
+          </w:tcPr>
+          <w:p>
+            <w:pPr>
+              <w:jc w:val="center"/>
+              <w:rPr>
+                <w:b/>
+              </w:rPr>
+            </w:pPr>
+            <w:r>
+              <w:rPr>
+                <w:b/>
+              </w:rPr>
+              <w:t>Tasks</w:t>
+            </w:r>
+          </w:p>
+        </w:tc>
+        <w:tc>
+          <w:tcPr>
+            <w:tcW w:w="1829" w:type="dxa"/>
+          </w:tcPr>
+          <w:p>
+            <w:pPr>
+              <w:jc w:val="center"/>
+              <w:rPr>
+                <w:b/>
+              </w:rPr>
+            </w:pPr>
+            <w:r>
+              <w:rPr>
+                <w:b/>
+              </w:rPr>
+              <w:t>Completed</w:t>
+            </w:r>
+          </w:p>
+        </w:tc>
+      </w:tr>
       <w:tr>
         <w:tc>
           <w:tcPr>
@@ -937,12 +1190,29 @@
                 <w:shd w:val="clear" w:color="auto" w:fill="FFFFFF"/>
               </w:rPr>
             </w:pPr>
+            <w:r>
+              <w:rPr>
+                <w:rFonts w:ascii="Segoe UI Symbol" w:hAnsi="Segoe UI Symbol" w:cs="Segoe UI Symbol"/>
+                <w:color w:val="222222"/>
+                <w:shd w:val="clear" w:color="auto" w:fill="FFFFFF"/>
+              </w:rPr>
+              <w:t>✔</w:t>
+            </w:r>
+            <w:bookmarkStart w:id="0" w:name="_GoBack"/>
+            <w:bookmarkEnd w:id="0"/>
           </w:p>
         </w:tc>
       </w:tr>
     </w:tbl>
     <w:p/>
+    <w:p/>
+    <w:p/>
+    <w:p/>
+    <w:p/>
+    <w:p/>
+    <w:p/>
     <w:sectPr>
+      <w:footerReference w:type="default" r:id="rId7"/>
       <w:pgSz w:w="11906" w:h="16838"/>
       <w:pgMar w:top="1440" w:right="1440" w:bottom="1440" w:left="1440" w:header="708" w:footer="708" w:gutter="0"/>
       <w:pgNumType w:start="0"/>
@@ -952,6 +1222,123 @@
     </w:sectPr>
   </w:body>
 </w:document>
+</file>
+
+<file path=word/endnotes.xml><?xml version="1.0" encoding="utf-8"?>
+<w:endnotes xmlns:wpc="http://schemas.microsoft.com/office/word/2010/wordprocessingCanvas" xmlns:cx="http://schemas.microsoft.com/office/drawing/2014/chartex" xmlns:cx1="http://schemas.microsoft.com/office/drawing/2015/9/8/chartex" xmlns:mc="http://schemas.openxmlformats.org/markup-compatibility/2006" xmlns:o="urn:schemas-microsoft-com:office:office" xmlns:r="http://schemas.openxmlformats.org/officeDocument/2006/relationships" xmlns:m="http://schemas.openxmlformats.org/officeDocument/2006/math" xmlns:v="urn:schemas-microsoft-com:vml" xmlns:wp14="http://schemas.microsoft.com/office/word/2010/wordprocessingDrawing" xmlns:wp="http://schemas.openxmlformats.org/drawingml/2006/wordprocessingDrawing" xmlns:w10="urn:schemas-microsoft-com:office:word" xmlns:w="http://schemas.openxmlformats.org/wordprocessingml/2006/main" xmlns:w14="http://schemas.microsoft.com/office/word/2010/wordml" xmlns:w15="http://schemas.microsoft.com/office/word/2012/wordml" xmlns:w16se="http://schemas.microsoft.com/office/word/2015/wordml/symex" xmlns:wpg="http://schemas.microsoft.com/office/word/2010/wordprocessingGroup" xmlns:wpi="http://schemas.microsoft.com/office/word/2010/wordprocessingInk" xmlns:wne="http://schemas.microsoft.com/office/word/2006/wordml" xmlns:wps="http://schemas.microsoft.com/office/word/2010/wordprocessingShape" mc:Ignorable="w14 w15 w16se wp14">
+  <w:endnote w:type="separator" w:id="-1">
+    <w:p>
+      <w:pPr>
+        <w:spacing w:after="0" w:line="240" w:lineRule="auto"/>
+      </w:pPr>
+      <w:r>
+        <w:separator/>
+      </w:r>
+    </w:p>
+  </w:endnote>
+  <w:endnote w:type="continuationSeparator" w:id="0">
+    <w:p>
+      <w:pPr>
+        <w:spacing w:after="0" w:line="240" w:lineRule="auto"/>
+      </w:pPr>
+      <w:r>
+        <w:continuationSeparator/>
+      </w:r>
+    </w:p>
+  </w:endnote>
+</w:endnotes>
+</file>
+
+<file path=word/footer1.xml><?xml version="1.0" encoding="utf-8"?>
+<w:ftr xmlns:wpc="http://schemas.microsoft.com/office/word/2010/wordprocessingCanvas" xmlns:cx="http://schemas.microsoft.com/office/drawing/2014/chartex" xmlns:cx1="http://schemas.microsoft.com/office/drawing/2015/9/8/chartex" xmlns:mc="http://schemas.openxmlformats.org/markup-compatibility/2006" xmlns:o="urn:schemas-microsoft-com:office:office" xmlns:r="http://schemas.openxmlformats.org/officeDocument/2006/relationships" xmlns:m="http://schemas.openxmlformats.org/officeDocument/2006/math" xmlns:v="urn:schemas-microsoft-com:vml" xmlns:wp14="http://schemas.microsoft.com/office/word/2010/wordprocessingDrawing" xmlns:wp="http://schemas.openxmlformats.org/drawingml/2006/wordprocessingDrawing" xmlns:w10="urn:schemas-microsoft-com:office:word" xmlns:w="http://schemas.openxmlformats.org/wordprocessingml/2006/main" xmlns:w14="http://schemas.microsoft.com/office/word/2010/wordml" xmlns:w15="http://schemas.microsoft.com/office/word/2012/wordml" xmlns:w16se="http://schemas.microsoft.com/office/word/2015/wordml/symex" xmlns:wpg="http://schemas.microsoft.com/office/word/2010/wordprocessingGroup" xmlns:wpi="http://schemas.microsoft.com/office/word/2010/wordprocessingInk" xmlns:wne="http://schemas.microsoft.com/office/word/2006/wordml" xmlns:wps="http://schemas.microsoft.com/office/word/2010/wordprocessingShape" mc:Ignorable="w14 w15 w16se wp14">
+  <w:sdt>
+    <w:sdtPr>
+      <w:id w:val="-1354027161"/>
+      <w:docPartObj>
+        <w:docPartGallery w:val="Page Numbers (Bottom of Page)"/>
+        <w:docPartUnique/>
+      </w:docPartObj>
+    </w:sdtPr>
+    <w:sdtEndPr>
+      <w:rPr>
+        <w:color w:val="7F7F7F" w:themeColor="background1" w:themeShade="7F"/>
+        <w:spacing w:val="60"/>
+      </w:rPr>
+    </w:sdtEndPr>
+    <w:sdtContent>
+      <w:p>
+        <w:pPr>
+          <w:pStyle w:val="Footer"/>
+          <w:pBdr>
+            <w:top w:val="single" w:sz="4" w:space="1" w:color="D9D9D9" w:themeColor="background1" w:themeShade="D9"/>
+          </w:pBdr>
+          <w:jc w:val="right"/>
+        </w:pPr>
+        <w:r>
+          <w:fldChar w:fldCharType="begin"/>
+        </w:r>
+        <w:r>
+          <w:instrText xml:space="preserve"> PAGE   \* MERGEFORMAT </w:instrText>
+        </w:r>
+        <w:r>
+          <w:fldChar w:fldCharType="separate"/>
+        </w:r>
+        <w:r>
+          <w:rPr>
+            <w:noProof/>
+          </w:rPr>
+          <w:t>2</w:t>
+        </w:r>
+        <w:r>
+          <w:rPr>
+            <w:noProof/>
+          </w:rPr>
+          <w:fldChar w:fldCharType="end"/>
+        </w:r>
+        <w:r>
+          <w:t xml:space="preserve"> | </w:t>
+        </w:r>
+        <w:r>
+          <w:rPr>
+            <w:color w:val="7F7F7F" w:themeColor="background1" w:themeShade="7F"/>
+            <w:spacing w:val="60"/>
+          </w:rPr>
+          <w:t>Page</w:t>
+        </w:r>
+      </w:p>
+    </w:sdtContent>
+  </w:sdt>
+  <w:p>
+    <w:pPr>
+      <w:pStyle w:val="Footer"/>
+    </w:pPr>
+  </w:p>
+</w:ftr>
+</file>
+
+<file path=word/footnotes.xml><?xml version="1.0" encoding="utf-8"?>
+<w:footnotes xmlns:wpc="http://schemas.microsoft.com/office/word/2010/wordprocessingCanvas" xmlns:cx="http://schemas.microsoft.com/office/drawing/2014/chartex" xmlns:cx1="http://schemas.microsoft.com/office/drawing/2015/9/8/chartex" xmlns:mc="http://schemas.openxmlformats.org/markup-compatibility/2006" xmlns:o="urn:schemas-microsoft-com:office:office" xmlns:r="http://schemas.openxmlformats.org/officeDocument/2006/relationships" xmlns:m="http://schemas.openxmlformats.org/officeDocument/2006/math" xmlns:v="urn:schemas-microsoft-com:vml" xmlns:wp14="http://schemas.microsoft.com/office/word/2010/wordprocessingDrawing" xmlns:wp="http://schemas.openxmlformats.org/drawingml/2006/wordprocessingDrawing" xmlns:w10="urn:schemas-microsoft-com:office:word" xmlns:w="http://schemas.openxmlformats.org/wordprocessingml/2006/main" xmlns:w14="http://schemas.microsoft.com/office/word/2010/wordml" xmlns:w15="http://schemas.microsoft.com/office/word/2012/wordml" xmlns:w16se="http://schemas.microsoft.com/office/word/2015/wordml/symex" xmlns:wpg="http://schemas.microsoft.com/office/word/2010/wordprocessingGroup" xmlns:wpi="http://schemas.microsoft.com/office/word/2010/wordprocessingInk" xmlns:wne="http://schemas.microsoft.com/office/word/2006/wordml" xmlns:wps="http://schemas.microsoft.com/office/word/2010/wordprocessingShape" mc:Ignorable="w14 w15 w16se wp14">
+  <w:footnote w:type="separator" w:id="-1">
+    <w:p>
+      <w:pPr>
+        <w:spacing w:after="0" w:line="240" w:lineRule="auto"/>
+      </w:pPr>
+      <w:r>
+        <w:separator/>
+      </w:r>
+    </w:p>
+  </w:footnote>
+  <w:footnote w:type="continuationSeparator" w:id="0">
+    <w:p>
+      <w:pPr>
+        <w:spacing w:after="0" w:line="240" w:lineRule="auto"/>
+      </w:pPr>
+      <w:r>
+        <w:continuationSeparator/>
+      </w:r>
+    </w:p>
+  </w:footnote>
+</w:footnotes>
 </file>
 
 <file path=word/styles.xml><?xml version="1.0" encoding="utf-8"?>
@@ -1419,6 +1806,50 @@
       <w:lang w:val="en-US"/>
     </w:rPr>
   </w:style>
+  <w:style w:type="paragraph" w:styleId="Header">
+    <w:name w:val="header"/>
+    <w:basedOn w:val="Normal"/>
+    <w:link w:val="HeaderChar"/>
+    <w:uiPriority w:val="99"/>
+    <w:unhideWhenUsed/>
+    <w:rsid w:val="00FD6707"/>
+    <w:pPr>
+      <w:tabs>
+        <w:tab w:val="center" w:pos="4513"/>
+        <w:tab w:val="right" w:pos="9026"/>
+      </w:tabs>
+      <w:spacing w:after="0" w:line="240" w:lineRule="auto"/>
+    </w:pPr>
+  </w:style>
+  <w:style w:type="character" w:customStyle="1" w:styleId="HeaderChar">
+    <w:name w:val="Header Char"/>
+    <w:basedOn w:val="DefaultParagraphFont"/>
+    <w:link w:val="Header"/>
+    <w:uiPriority w:val="99"/>
+    <w:rsid w:val="00FD6707"/>
+  </w:style>
+  <w:style w:type="paragraph" w:styleId="Footer">
+    <w:name w:val="footer"/>
+    <w:basedOn w:val="Normal"/>
+    <w:link w:val="FooterChar"/>
+    <w:uiPriority w:val="99"/>
+    <w:unhideWhenUsed/>
+    <w:rsid w:val="00FD6707"/>
+    <w:pPr>
+      <w:tabs>
+        <w:tab w:val="center" w:pos="4513"/>
+        <w:tab w:val="right" w:pos="9026"/>
+      </w:tabs>
+      <w:spacing w:after="0" w:line="240" w:lineRule="auto"/>
+    </w:pPr>
+  </w:style>
+  <w:style w:type="character" w:customStyle="1" w:styleId="FooterChar">
+    <w:name w:val="Footer Char"/>
+    <w:basedOn w:val="DefaultParagraphFont"/>
+    <w:link w:val="Footer"/>
+    <w:uiPriority w:val="99"/>
+    <w:rsid w:val="00FD6707"/>
+  </w:style>
 </w:styles>
 </file>
 

</xml_diff>